<commit_message>
chapter1 - clarifying that internal/external link will not be revisited. chapter 2 - fixing table 2.5
</commit_message>
<xml_diff>
--- a/Thesis/Chapter2/Raw/Tables/c2MaintainabilitySubatrributes.docx
+++ b/Thesis/Chapter2/Raw/Tables/c2MaintainabilitySubatrributes.docx
@@ -120,18 +120,7 @@
                 <w:bCs/>
                 <w:lang w:eastAsia="en-GB"/>
               </w:rPr>
-              <w:t>At</w:t>
-            </w:r>
-            <w:bookmarkStart w:id="0" w:name="_GoBack"/>
-            <w:bookmarkEnd w:id="0"/>
-            <w:r>
-              <w:rPr>
-                <w:rFonts w:eastAsia="Times New Roman" w:cs="Times New Roman"/>
-                <w:b/>
-                <w:bCs/>
-                <w:lang w:eastAsia="en-GB"/>
-              </w:rPr>
-              <w:t>tribute</w:t>
+              <w:t>Attribute</w:t>
             </w:r>
           </w:p>
         </w:tc>
@@ -391,13 +380,6 @@
                 <w:lang w:eastAsia="en-GB"/>
               </w:rPr>
             </w:pPr>
-            <w:r>
-              <w:rPr>
-                <w:rFonts w:cs="Times New Roman"/>
-                <w:szCs w:val="8"/>
-              </w:rPr>
-              <w:sym w:font="Wingdings" w:char="F0E9"/>
-            </w:r>
           </w:p>
         </w:tc>
         <w:tc>
@@ -557,6 +539,13 @@
                 <w:lang w:eastAsia="en-GB"/>
               </w:rPr>
             </w:pPr>
+            <w:r>
+              <w:rPr>
+                <w:rFonts w:cs="Times New Roman"/>
+                <w:szCs w:val="8"/>
+              </w:rPr>
+              <w:sym w:font="Wingdings" w:char="F0E9"/>
+            </w:r>
           </w:p>
         </w:tc>
         <w:tc>
@@ -623,6 +612,15 @@
                 <w:lang w:eastAsia="en-GB"/>
               </w:rPr>
             </w:pPr>
+            <w:r>
+              <w:rPr>
+                <w:rFonts w:cs="Times New Roman"/>
+                <w:szCs w:val="8"/>
+              </w:rPr>
+              <w:sym w:font="Wingdings" w:char="F0E9"/>
+            </w:r>
+            <w:bookmarkStart w:id="0" w:name="_GoBack"/>
+            <w:bookmarkEnd w:id="0"/>
           </w:p>
         </w:tc>
       </w:tr>
@@ -879,6 +877,13 @@
                 <w:lang w:eastAsia="en-GB"/>
               </w:rPr>
             </w:pPr>
+            <w:r>
+              <w:rPr>
+                <w:rFonts w:cs="Times New Roman"/>
+                <w:szCs w:val="8"/>
+              </w:rPr>
+              <w:sym w:font="Wingdings" w:char="F0E9"/>
+            </w:r>
           </w:p>
         </w:tc>
         <w:tc>
@@ -943,13 +948,6 @@
                 <w:lang w:eastAsia="en-GB"/>
               </w:rPr>
             </w:pPr>
-            <w:r>
-              <w:rPr>
-                <w:rFonts w:cs="Times New Roman"/>
-                <w:szCs w:val="8"/>
-              </w:rPr>
-              <w:sym w:font="Wingdings" w:char="F0E9"/>
-            </w:r>
           </w:p>
         </w:tc>
       </w:tr>
@@ -1032,13 +1030,6 @@
                 <w:lang w:eastAsia="en-GB"/>
               </w:rPr>
             </w:pPr>
-            <w:r>
-              <w:rPr>
-                <w:rFonts w:cs="Times New Roman"/>
-                <w:szCs w:val="8"/>
-              </w:rPr>
-              <w:sym w:font="Wingdings" w:char="F0E9"/>
-            </w:r>
           </w:p>
         </w:tc>
         <w:tc>

</xml_diff>